<commit_message>
Updated news and fixed formulas
</commit_message>
<xml_diff>
--- a/Documentation/Un nuevo año comienza en Pajaronia.docx
+++ b/Documentation/Un nuevo año comienza en Pajaronia.docx
@@ -86,7 +86,19 @@
         <w:rPr>
           <w:lang w:val="es-AR"/>
         </w:rPr>
-        <w:t xml:space="preserve">El General Albatros se ve acorralado. Ha perdido su popularidad gracias al poder de transmisión de los medios. Anuncia un llamado a elecciones. ¡Has salvado la democracia y los nidos de </w:t>
+        <w:t xml:space="preserve">El General </w:t>
+      </w:r>
+      <w:r>
+        <w:rPr>
+          <w:lang w:val="es-AR"/>
+        </w:rPr>
+        <w:t>Alcatraz</w:t>
+      </w:r>
+      <w:r>
+        <w:rPr>
+          <w:lang w:val="es-AR"/>
+        </w:rPr>
+        <w:t xml:space="preserve"> se ve acorralado. Ha perdido su popularidad gracias al poder de transmisión de los medios. Anuncia un llamado a elecciones. ¡Has salvado la democracia y los nidos de </w:t>
       </w:r>
       <w:proofErr w:type="spellStart"/>
       <w:r>
@@ -100,27 +112,69 @@
         <w:rPr>
           <w:lang w:val="es-AR"/>
         </w:rPr>
-        <w:t>! Ciertos grupos de influencia empiezan a sugerir tu nombre como uno de los candidatos.</w:t>
-      </w:r>
-    </w:p>
-    <w:p>
-      <w:pPr>
-        <w:rPr>
-          <w:lang w:val="es-AR"/>
-        </w:rPr>
-      </w:pPr>
-    </w:p>
-    <w:p>
-      <w:pPr>
-        <w:rPr>
-          <w:lang w:val="es-AR"/>
-        </w:rPr>
-      </w:pPr>
-      <w:r>
-        <w:rPr>
-          <w:lang w:val="es-AR"/>
-        </w:rPr>
-        <w:t xml:space="preserve">El General Albatros te recibe en el Palacio Presidencial. Te agradece fuertemente y te informa que a partir de ahora </w:t>
+        <w:t>! Ciertos grupos de influencia empiezan a sugerir tu nombre</w:t>
+      </w:r>
+      <w:r>
+        <w:rPr>
+          <w:lang w:val="es-AR"/>
+        </w:rPr>
+        <w:t xml:space="preserve"> como uno de la</w:t>
+      </w:r>
+      <w:r>
+        <w:rPr>
+          <w:lang w:val="es-AR"/>
+        </w:rPr>
+        <w:t>s candidat</w:t>
+      </w:r>
+      <w:r>
+        <w:rPr>
+          <w:lang w:val="es-AR"/>
+        </w:rPr>
+        <w:t>a</w:t>
+      </w:r>
+      <w:r>
+        <w:rPr>
+          <w:lang w:val="es-AR"/>
+        </w:rPr>
+        <w:t>s.</w:t>
+      </w:r>
+    </w:p>
+    <w:p>
+      <w:pPr>
+        <w:rPr>
+          <w:lang w:val="es-AR"/>
+        </w:rPr>
+      </w:pPr>
+    </w:p>
+    <w:p>
+      <w:pPr>
+        <w:rPr>
+          <w:lang w:val="es-AR"/>
+        </w:rPr>
+      </w:pPr>
+      <w:r>
+        <w:rPr>
+          <w:lang w:val="es-AR"/>
+        </w:rPr>
+        <w:t xml:space="preserve">El General </w:t>
+      </w:r>
+      <w:r>
+        <w:rPr>
+          <w:lang w:val="es-AR"/>
+        </w:rPr>
+        <w:t>Alcatraz</w:t>
+      </w:r>
+      <w:r>
+        <w:rPr>
+          <w:lang w:val="es-AR"/>
+        </w:rPr>
+        <w:t xml:space="preserve"> te recibe en el Palacio Presidencial. Te agradece fuertemente y te info</w:t>
+      </w:r>
+      <w:r>
+        <w:rPr>
+          <w:lang w:val="es-AR"/>
+        </w:rPr>
+        <w:t xml:space="preserve">rma que a partir de ahora </w:t>
       </w:r>
       <w:proofErr w:type="spellStart"/>
       <w:r>
@@ -134,7 +188,37 @@
         <w:rPr>
           <w:lang w:val="es-AR"/>
         </w:rPr>
-        <w:t xml:space="preserve"> el nuevo Ministro de Comunicaciones. Todos los periodistas responden a vos. ¡Larga vida al régimen y a todo el alpiste que vas a poder acumular!</w:t>
+        <w:t xml:space="preserve"> la</w:t>
+      </w:r>
+      <w:r>
+        <w:rPr>
+          <w:lang w:val="es-AR"/>
+        </w:rPr>
+        <w:t xml:space="preserve"> nuev</w:t>
+      </w:r>
+      <w:r>
+        <w:rPr>
+          <w:lang w:val="es-AR"/>
+        </w:rPr>
+        <w:t>a</w:t>
+      </w:r>
+      <w:r>
+        <w:rPr>
+          <w:lang w:val="es-AR"/>
+        </w:rPr>
+        <w:t xml:space="preserve"> Ministr</w:t>
+      </w:r>
+      <w:r>
+        <w:rPr>
+          <w:lang w:val="es-AR"/>
+        </w:rPr>
+        <w:t>a</w:t>
+      </w:r>
+      <w:r>
+        <w:rPr>
+          <w:lang w:val="es-AR"/>
+        </w:rPr>
+        <w:t xml:space="preserve"> de Comunicaciones. Todos los periodistas responden a vos. ¡Larga vida al régimen y a todo el alpiste que vas a poder acumular!</w:t>
       </w:r>
     </w:p>
     <w:p>
@@ -188,7 +272,19 @@
         <w:rPr>
           <w:lang w:val="es-AR"/>
         </w:rPr>
-        <w:t xml:space="preserve">Exprópiese. La radio pasa a manos estatales. El régimen te da la opción de continuar trabajando de alpistero en los campos de alpiste o exiliarte en </w:t>
+        <w:t>Exprópiese. La radio pasa a manos estatales. El régimen te da la opción de continuar trabajando de alpister</w:t>
+      </w:r>
+      <w:r>
+        <w:rPr>
+          <w:lang w:val="es-AR"/>
+        </w:rPr>
+        <w:t>a</w:t>
+      </w:r>
+      <w:r>
+        <w:rPr>
+          <w:lang w:val="es-AR"/>
+        </w:rPr>
+        <w:t xml:space="preserve"> en los campos de alpiste o exiliarte en </w:t>
       </w:r>
       <w:proofErr w:type="spellStart"/>
       <w:r>

</xml_diff>